<commit_message>
just a quik update
</commit_message>
<xml_diff>
--- a/logs/Draft Witness Statement of KH 2025.12.07_UKLegal.docx
+++ b/logs/Draft Witness Statement of KH 2025.12.07_UKLegal.docx
@@ -244,6 +244,10 @@
     </w:p>
     <w:p>
       <w:pPr>
+        <w:numPr>
+          <w:ilvl w:val="0"/>
+          <w:numId w:val="1"/>
+        </w:numPr>
         <w:spacing w:after="240"/>
       </w:pPr>
       <w:r>
@@ -258,6 +262,16 @@
     </w:p>
     <w:p>
       <w:pPr>
+        <w:numPr>
+          <w:ilvl w:val="0"/>
+          <w:numId w:val="1"/>
+        </w:numPr>
+      </w:pPr>
+      <w:pPr>
+        <w:numPr>
+          <w:ilvl w:val="0"/>
+          <w:numId w:val="1"/>
+        </w:numPr>
         <w:spacing w:after="240"/>
       </w:pPr>
       <w:r>
@@ -272,6 +286,10 @@
     </w:p>
     <w:p>
       <w:pPr>
+        <w:numPr>
+          <w:ilvl w:val="0"/>
+          <w:numId w:val="1"/>
+        </w:numPr>
         <w:spacing w:after="240"/>
       </w:pPr>
       <w:r>
@@ -286,6 +304,16 @@
     </w:p>
     <w:p>
       <w:pPr>
+        <w:numPr>
+          <w:ilvl w:val="0"/>
+          <w:numId w:val="1"/>
+        </w:numPr>
+      </w:pPr>
+      <w:pPr>
+        <w:numPr>
+          <w:ilvl w:val="0"/>
+          <w:numId w:val="1"/>
+        </w:numPr>
         <w:spacing w:after="240"/>
       </w:pPr>
       <w:r>
@@ -300,6 +328,10 @@
     </w:p>
     <w:p>
       <w:pPr>
+        <w:numPr>
+          <w:ilvl w:val="0"/>
+          <w:numId w:val="1"/>
+        </w:numPr>
         <w:spacing w:after="240"/>
       </w:pPr>
       <w:r>
@@ -315,7 +347,13 @@
     <w:p>
       <w:pPr>
         <w:numPr>
-          <w:ilvl w:val="1"/>
+          <w:ilvl w:val="0"/>
+          <w:numId w:val="1"/>
+        </w:numPr>
+      </w:pPr>
+      <w:pPr>
+        <w:numPr>
+          <w:ilvl w:val="2"/>
           <w:numId w:val="1"/>
         </w:numPr>
         <w:spacing w:after="240"/>
@@ -331,6 +369,12 @@
       </w:r>
     </w:p>
     <w:p>
+      <w:pPr>
+        <w:numPr>
+          <w:ilvl w:val="0"/>
+          <w:numId w:val="1"/>
+        </w:numPr>
+      </w:pPr>
       <w:pPr>
         <w:jc w:val="center"/>
         <w:spacing w:after="120"/>
@@ -356,6 +400,16 @@
     </w:p>
     <w:p>
       <w:pPr>
+        <w:numPr>
+          <w:ilvl w:val="0"/>
+          <w:numId w:val="1"/>
+        </w:numPr>
+      </w:pPr>
+      <w:pPr>
+        <w:numPr>
+          <w:ilvl w:val="0"/>
+          <w:numId w:val="1"/>
+        </w:numPr>
         <w:spacing w:after="240"/>
       </w:pPr>
       <w:r>
@@ -370,6 +424,16 @@
     </w:p>
     <w:p>
       <w:pPr>
+        <w:numPr>
+          <w:ilvl w:val="0"/>
+          <w:numId w:val="1"/>
+        </w:numPr>
+      </w:pPr>
+      <w:pPr>
+        <w:numPr>
+          <w:ilvl w:val="0"/>
+          <w:numId w:val="1"/>
+        </w:numPr>
         <w:spacing w:after="240"/>
       </w:pPr>
       <w:r>
@@ -384,6 +448,16 @@
     </w:p>
     <w:p>
       <w:pPr>
+        <w:numPr>
+          <w:ilvl w:val="0"/>
+          <w:numId w:val="1"/>
+        </w:numPr>
+      </w:pPr>
+      <w:pPr>
+        <w:numPr>
+          <w:ilvl w:val="0"/>
+          <w:numId w:val="1"/>
+        </w:numPr>
         <w:jc w:val="center"/>
         <w:spacing w:after="120"/>
       </w:pPr>
@@ -408,6 +482,16 @@
     </w:p>
     <w:p>
       <w:pPr>
+        <w:numPr>
+          <w:ilvl w:val="0"/>
+          <w:numId w:val="1"/>
+        </w:numPr>
+      </w:pPr>
+      <w:pPr>
+        <w:numPr>
+          <w:ilvl w:val="0"/>
+          <w:numId w:val="1"/>
+        </w:numPr>
         <w:spacing w:after="240"/>
       </w:pPr>
       <w:r>
@@ -422,6 +506,16 @@
     </w:p>
     <w:p>
       <w:pPr>
+        <w:numPr>
+          <w:ilvl w:val="0"/>
+          <w:numId w:val="1"/>
+        </w:numPr>
+      </w:pPr>
+      <w:pPr>
+        <w:numPr>
+          <w:ilvl w:val="0"/>
+          <w:numId w:val="1"/>
+        </w:numPr>
         <w:jc w:val="center"/>
         <w:spacing w:after="120"/>
       </w:pPr>
@@ -446,6 +540,16 @@
     </w:p>
     <w:p>
       <w:pPr>
+        <w:numPr>
+          <w:ilvl w:val="0"/>
+          <w:numId w:val="1"/>
+        </w:numPr>
+      </w:pPr>
+      <w:pPr>
+        <w:numPr>
+          <w:ilvl w:val="0"/>
+          <w:numId w:val="1"/>
+        </w:numPr>
         <w:spacing w:after="240"/>
       </w:pPr>
       <w:r>
@@ -460,6 +564,10 @@
     </w:p>
     <w:p>
       <w:pPr>
+        <w:numPr>
+          <w:ilvl w:val="0"/>
+          <w:numId w:val="1"/>
+        </w:numPr>
         <w:spacing w:after="240"/>
       </w:pPr>
       <w:r>
@@ -473,29 +581,61 @@
       </w:r>
     </w:p>
     <w:p>
-      <w:pPr/>
-      <w:r>
-        <w:rPr>
-          <w:rFonts w:ascii="Times New Roman" w:hAnsi="Times New Roman" w:cs="Times New Roman"/>
-          <w:sz w:val="24"/>
-          <w:sz-cs w:val="24"/>
-        </w:rPr>
-        <w:t xml:space="preserve"/>
-      </w:r>
-    </w:p>
-    <w:p>
-      <w:pPr/>
-      <w:r>
-        <w:rPr>
-          <w:rFonts w:ascii="Times New Roman" w:hAnsi="Times New Roman" w:cs="Times New Roman"/>
-          <w:sz w:val="24"/>
-          <w:sz-cs w:val="24"/>
-        </w:rPr>
-        <w:t xml:space="preserve"/>
-      </w:r>
-    </w:p>
-    <w:p>
-      <w:pPr>
+      <w:pPr>
+        <w:numPr>
+          <w:ilvl w:val="0"/>
+          <w:numId w:val="1"/>
+        </w:numPr>
+      </w:pPr>
+      <w:pPr>
+        <w:numPr>
+          <w:ilvl w:val="0"/>
+          <w:numId w:val="1"/>
+        </w:numPr>
+      </w:pPr>
+      <w:r>
+        <w:rPr>
+          <w:rFonts w:ascii="Times New Roman" w:hAnsi="Times New Roman" w:cs="Times New Roman"/>
+          <w:sz w:val="24"/>
+          <w:sz-cs w:val="24"/>
+        </w:rPr>
+        <w:t xml:space="preserve"/>
+      </w:r>
+    </w:p>
+    <w:p>
+      <w:pPr>
+        <w:numPr>
+          <w:ilvl w:val="0"/>
+          <w:numId w:val="1"/>
+        </w:numPr>
+      </w:pPr>
+      <w:pPr>
+        <w:numPr>
+          <w:ilvl w:val="0"/>
+          <w:numId w:val="1"/>
+        </w:numPr>
+      </w:pPr>
+      <w:r>
+        <w:rPr>
+          <w:rFonts w:ascii="Times New Roman" w:hAnsi="Times New Roman" w:cs="Times New Roman"/>
+          <w:sz w:val="24"/>
+          <w:sz-cs w:val="24"/>
+        </w:rPr>
+        <w:t xml:space="preserve"/>
+      </w:r>
+    </w:p>
+    <w:p>
+      <w:pPr>
+        <w:numPr>
+          <w:ilvl w:val="0"/>
+          <w:numId w:val="1"/>
+        </w:numPr>
+      </w:pPr>
+      <w:pPr>
+        <w:numPr>
+          <w:ilvl w:val="0"/>
+          <w:numId w:val="1"/>
+        </w:numPr>
         <w:jc w:val="both"/>
         <w:ind w:left="480"/>
         <w:spacing w:after="240"/>
@@ -519,6 +659,16 @@
     </w:p>
     <w:p>
       <w:pPr>
+        <w:numPr>
+          <w:ilvl w:val="0"/>
+          <w:numId w:val="1"/>
+        </w:numPr>
+      </w:pPr>
+      <w:pPr>
+        <w:numPr>
+          <w:ilvl w:val="0"/>
+          <w:numId w:val="1"/>
+        </w:numPr>
         <w:jc w:val="both"/>
         <w:ind w:left="480"/>
         <w:spacing w:after="240"/>
@@ -542,6 +692,10 @@
     </w:p>
     <w:p>
       <w:pPr>
+        <w:numPr>
+          <w:ilvl w:val="0"/>
+          <w:numId w:val="1"/>
+        </w:numPr>
         <w:jc w:val="both"/>
         <w:ind w:left="480"/>
         <w:spacing w:after="240"/>
@@ -565,6 +719,16 @@
     </w:p>
     <w:p>
       <w:pPr>
+        <w:numPr>
+          <w:ilvl w:val="0"/>
+          <w:numId w:val="1"/>
+        </w:numPr>
+      </w:pPr>
+      <w:pPr>
+        <w:numPr>
+          <w:ilvl w:val="0"/>
+          <w:numId w:val="1"/>
+        </w:numPr>
         <w:jc w:val="both"/>
         <w:ind w:left="480"/>
         <w:spacing w:before="100" w:after="240"/>
@@ -589,6 +753,10 @@
     </w:p>
     <w:p>
       <w:pPr>
+        <w:numPr>
+          <w:ilvl w:val="0"/>
+          <w:numId w:val="1"/>
+        </w:numPr>
         <w:jc w:val="both"/>
         <w:ind w:left="480"/>
         <w:spacing w:after="240"/>
@@ -612,6 +780,16 @@
     </w:p>
     <w:p>
       <w:pPr>
+        <w:numPr>
+          <w:ilvl w:val="0"/>
+          <w:numId w:val="1"/>
+        </w:numPr>
+      </w:pPr>
+      <w:pPr>
+        <w:numPr>
+          <w:ilvl w:val="0"/>
+          <w:numId w:val="1"/>
+        </w:numPr>
         <w:jc w:val="both"/>
         <w:ind w:left="480"/>
         <w:spacing w:after="240"/>
@@ -635,6 +813,16 @@
     </w:p>
     <w:p>
       <w:pPr>
+        <w:numPr>
+          <w:ilvl w:val="0"/>
+          <w:numId w:val="1"/>
+        </w:numPr>
+      </w:pPr>
+      <w:pPr>
+        <w:numPr>
+          <w:ilvl w:val="0"/>
+          <w:numId w:val="1"/>
+        </w:numPr>
         <w:jc w:val="both"/>
         <w:ind w:left="480"/>
         <w:spacing w:before="100" w:after="240"/>
@@ -658,6 +846,10 @@
     </w:p>
     <w:p>
       <w:pPr>
+        <w:numPr>
+          <w:ilvl w:val="0"/>
+          <w:numId w:val="1"/>
+        </w:numPr>
         <w:jc w:val="both"/>
         <w:spacing w:before="100" w:after="240"/>
       </w:pPr>
@@ -681,11 +873,15 @@
     <w:p>
       <w:pPr>
         <w:numPr>
-          <w:ilvl w:val="0"/>
-          <w:numId w:val="1"/>
-        </w:numPr>
-      </w:pPr>
-      <w:pPr>
+          <w:ilvl w:val="1"/>
+          <w:numId w:val="1"/>
+        </w:numPr>
+      </w:pPr>
+      <w:pPr>
+        <w:numPr>
+          <w:ilvl w:val="0"/>
+          <w:numId w:val="1"/>
+        </w:numPr>
         <w:jc w:val="both"/>
         <w:ind w:left="480"/>
         <w:spacing w:before="100" w:after="240"/>
@@ -709,6 +905,12 @@
     </w:p>
     <w:p>
       <w:pPr>
+        <w:numPr>
+          <w:ilvl w:val="0"/>
+          <w:numId w:val="1"/>
+        </w:numPr>
+      </w:pPr>
+      <w:pPr>
         <w:jc w:val="both"/>
         <w:ind w:left="480"/>
         <w:spacing w:before="100" w:after="240"/>
@@ -732,6 +934,16 @@
     </w:p>
     <w:p>
       <w:pPr>
+        <w:numPr>
+          <w:ilvl w:val="0"/>
+          <w:numId w:val="1"/>
+        </w:numPr>
+      </w:pPr>
+      <w:pPr>
+        <w:numPr>
+          <w:ilvl w:val="0"/>
+          <w:numId w:val="1"/>
+        </w:numPr>
         <w:jc w:val="both"/>
         <w:ind w:left="480"/>
         <w:spacing w:before="100" w:after="240"/>
@@ -756,7 +968,7 @@
     <w:p>
       <w:pPr>
         <w:numPr>
-          <w:ilvl w:val="0"/>
+          <w:ilvl w:val="1"/>
           <w:numId w:val="1"/>
         </w:numPr>
       </w:pPr>
@@ -784,6 +996,16 @@
     </w:p>
     <w:p>
       <w:pPr>
+        <w:numPr>
+          <w:ilvl w:val="0"/>
+          <w:numId w:val="1"/>
+        </w:numPr>
+      </w:pPr>
+      <w:pPr>
+        <w:numPr>
+          <w:ilvl w:val="0"/>
+          <w:numId w:val="1"/>
+        </w:numPr>
         <w:jc w:val="both"/>
         <w:ind w:left="480"/>
         <w:spacing w:after="240"/>
@@ -808,6 +1030,10 @@
     </w:p>
     <w:p>
       <w:pPr>
+        <w:numPr>
+          <w:ilvl w:val="0"/>
+          <w:numId w:val="1"/>
+        </w:numPr>
         <w:jc w:val="both"/>
         <w:ind w:left="480"/>
         <w:spacing w:after="240"/>
@@ -832,6 +1058,16 @@
     </w:p>
     <w:p>
       <w:pPr>
+        <w:numPr>
+          <w:ilvl w:val="0"/>
+          <w:numId w:val="1"/>
+        </w:numPr>
+      </w:pPr>
+      <w:pPr>
+        <w:numPr>
+          <w:ilvl w:val="0"/>
+          <w:numId w:val="1"/>
+        </w:numPr>
         <w:jc w:val="both"/>
         <w:ind w:left="480"/>
         <w:spacing w:after="240"/>
@@ -856,6 +1092,16 @@
     </w:p>
     <w:p>
       <w:pPr>
+        <w:numPr>
+          <w:ilvl w:val="0"/>
+          <w:numId w:val="1"/>
+        </w:numPr>
+      </w:pPr>
+      <w:pPr>
+        <w:numPr>
+          <w:ilvl w:val="0"/>
+          <w:numId w:val="1"/>
+        </w:numPr>
         <w:jc w:val="both"/>
         <w:ind w:left="480"/>
         <w:spacing w:after="240"/>
@@ -880,6 +1126,16 @@
     </w:p>
     <w:p>
       <w:pPr>
+        <w:numPr>
+          <w:ilvl w:val="0"/>
+          <w:numId w:val="1"/>
+        </w:numPr>
+      </w:pPr>
+      <w:pPr>
+        <w:numPr>
+          <w:ilvl w:val="0"/>
+          <w:numId w:val="1"/>
+        </w:numPr>
         <w:jc w:val="both"/>
         <w:ind w:left="480"/>
         <w:spacing w:after="240"/>
@@ -904,6 +1160,16 @@
     </w:p>
     <w:p>
       <w:pPr>
+        <w:numPr>
+          <w:ilvl w:val="0"/>
+          <w:numId w:val="1"/>
+        </w:numPr>
+      </w:pPr>
+      <w:pPr>
+        <w:numPr>
+          <w:ilvl w:val="0"/>
+          <w:numId w:val="1"/>
+        </w:numPr>
         <w:jc w:val="both"/>
         <w:ind w:left="480"/>
         <w:spacing w:after="240"/>
@@ -928,6 +1194,16 @@
     </w:p>
     <w:p>
       <w:pPr>
+        <w:numPr>
+          <w:ilvl w:val="0"/>
+          <w:numId w:val="1"/>
+        </w:numPr>
+      </w:pPr>
+      <w:pPr>
+        <w:numPr>
+          <w:ilvl w:val="0"/>
+          <w:numId w:val="1"/>
+        </w:numPr>
         <w:jc w:val="both"/>
         <w:ind w:left="480"/>
         <w:spacing w:after="240"/>
@@ -952,6 +1228,16 @@
     </w:p>
     <w:p>
       <w:pPr>
+        <w:numPr>
+          <w:ilvl w:val="0"/>
+          <w:numId w:val="1"/>
+        </w:numPr>
+      </w:pPr>
+      <w:pPr>
+        <w:numPr>
+          <w:ilvl w:val="0"/>
+          <w:numId w:val="1"/>
+        </w:numPr>
         <w:jc w:val="both"/>
         <w:ind w:left="480"/>
         <w:spacing w:after="240"/>
@@ -976,6 +1262,16 @@
     </w:p>
     <w:p>
       <w:pPr>
+        <w:numPr>
+          <w:ilvl w:val="0"/>
+          <w:numId w:val="1"/>
+        </w:numPr>
+      </w:pPr>
+      <w:pPr>
+        <w:numPr>
+          <w:ilvl w:val="0"/>
+          <w:numId w:val="1"/>
+        </w:numPr>
         <w:jc w:val="both"/>
         <w:ind w:left="480"/>
         <w:spacing w:after="240"/>
@@ -1000,6 +1296,12 @@
     </w:p>
     <w:p>
       <w:pPr>
+        <w:numPr>
+          <w:ilvl w:val="0"/>
+          <w:numId w:val="1"/>
+        </w:numPr>
+      </w:pPr>
+      <w:pPr>
         <w:jc w:val="both"/>
         <w:ind w:left="480"/>
         <w:spacing w:after="240"/>
@@ -1024,6 +1326,16 @@
     </w:p>
     <w:p>
       <w:pPr>
+        <w:numPr>
+          <w:ilvl w:val="0"/>
+          <w:numId w:val="1"/>
+        </w:numPr>
+      </w:pPr>
+      <w:pPr>
+        <w:numPr>
+          <w:ilvl w:val="0"/>
+          <w:numId w:val="1"/>
+        </w:numPr>
         <w:jc w:val="both"/>
         <w:ind w:left="480"/>
         <w:spacing w:after="240"/>
@@ -1048,6 +1360,16 @@
     </w:p>
     <w:p>
       <w:pPr>
+        <w:numPr>
+          <w:ilvl w:val="0"/>
+          <w:numId w:val="1"/>
+        </w:numPr>
+      </w:pPr>
+      <w:pPr>
+        <w:numPr>
+          <w:ilvl w:val="0"/>
+          <w:numId w:val="1"/>
+        </w:numPr>
         <w:jc w:val="both"/>
         <w:ind w:left="480"/>
         <w:spacing w:after="240"/>
@@ -1072,6 +1394,16 @@
     </w:p>
     <w:p>
       <w:pPr>
+        <w:numPr>
+          <w:ilvl w:val="0"/>
+          <w:numId w:val="1"/>
+        </w:numPr>
+      </w:pPr>
+      <w:pPr>
+        <w:numPr>
+          <w:ilvl w:val="0"/>
+          <w:numId w:val="1"/>
+        </w:numPr>
         <w:jc w:val="both"/>
         <w:ind w:left="480"/>
         <w:spacing w:after="240"/>
@@ -1096,6 +1428,16 @@
     </w:p>
     <w:p>
       <w:pPr>
+        <w:numPr>
+          <w:ilvl w:val="0"/>
+          <w:numId w:val="1"/>
+        </w:numPr>
+      </w:pPr>
+      <w:pPr>
+        <w:numPr>
+          <w:ilvl w:val="0"/>
+          <w:numId w:val="1"/>
+        </w:numPr>
         <w:jc w:val="both"/>
         <w:spacing w:before="100" w:after="240"/>
       </w:pPr>
@@ -1118,6 +1460,12 @@
     </w:p>
     <w:p>
       <w:pPr>
+        <w:numPr>
+          <w:ilvl w:val="0"/>
+          <w:numId w:val="1"/>
+        </w:numPr>
+      </w:pPr>
+      <w:pPr>
         <w:jc w:val="both"/>
         <w:ind w:left="480"/>
         <w:spacing w:before="100" w:after="240"/>
@@ -1141,6 +1489,16 @@
     </w:p>
     <w:p>
       <w:pPr>
+        <w:numPr>
+          <w:ilvl w:val="0"/>
+          <w:numId w:val="1"/>
+        </w:numPr>
+      </w:pPr>
+      <w:pPr>
+        <w:numPr>
+          <w:ilvl w:val="0"/>
+          <w:numId w:val="1"/>
+        </w:numPr>
         <w:jc w:val="both"/>
         <w:ind w:left="480"/>
         <w:spacing w:before="100" w:after="240"/>
@@ -1164,6 +1522,16 @@
     </w:p>
     <w:p>
       <w:pPr>
+        <w:numPr>
+          <w:ilvl w:val="0"/>
+          <w:numId w:val="1"/>
+        </w:numPr>
+      </w:pPr>
+      <w:pPr>
+        <w:numPr>
+          <w:ilvl w:val="0"/>
+          <w:numId w:val="1"/>
+        </w:numPr>
         <w:jc w:val="both"/>
         <w:ind w:left="480"/>
         <w:spacing w:before="100" w:after="240"/>
@@ -1187,6 +1555,16 @@
     </w:p>
     <w:p>
       <w:pPr>
+        <w:numPr>
+          <w:ilvl w:val="0"/>
+          <w:numId w:val="1"/>
+        </w:numPr>
+      </w:pPr>
+      <w:pPr>
+        <w:numPr>
+          <w:ilvl w:val="0"/>
+          <w:numId w:val="1"/>
+        </w:numPr>
         <w:jc w:val="both"/>
         <w:ind w:left="480"/>
         <w:spacing w:before="100" w:after="240"/>
@@ -1210,6 +1588,16 @@
     </w:p>
     <w:p>
       <w:pPr>
+        <w:numPr>
+          <w:ilvl w:val="0"/>
+          <w:numId w:val="1"/>
+        </w:numPr>
+      </w:pPr>
+      <w:pPr>
+        <w:numPr>
+          <w:ilvl w:val="0"/>
+          <w:numId w:val="1"/>
+        </w:numPr>
         <w:jc w:val="both"/>
         <w:ind w:left="480"/>
         <w:spacing w:before="100" w:after="240"/>
@@ -1233,6 +1621,16 @@
     </w:p>
     <w:p>
       <w:pPr>
+        <w:numPr>
+          <w:ilvl w:val="0"/>
+          <w:numId w:val="1"/>
+        </w:numPr>
+      </w:pPr>
+      <w:pPr>
+        <w:numPr>
+          <w:ilvl w:val="0"/>
+          <w:numId w:val="1"/>
+        </w:numPr>
         <w:jc w:val="both"/>
         <w:ind w:left="480"/>
         <w:spacing w:before="100" w:after="240"/>
@@ -1256,6 +1654,16 @@
     </w:p>
     <w:p>
       <w:pPr>
+        <w:numPr>
+          <w:ilvl w:val="0"/>
+          <w:numId w:val="1"/>
+        </w:numPr>
+      </w:pPr>
+      <w:pPr>
+        <w:numPr>
+          <w:ilvl w:val="0"/>
+          <w:numId w:val="1"/>
+        </w:numPr>
         <w:jc w:val="both"/>
         <w:ind w:left="480"/>
         <w:spacing w:before="100" w:after="240"/>
@@ -1279,6 +1687,16 @@
     </w:p>
     <w:p>
       <w:pPr>
+        <w:numPr>
+          <w:ilvl w:val="0"/>
+          <w:numId w:val="1"/>
+        </w:numPr>
+      </w:pPr>
+      <w:pPr>
+        <w:numPr>
+          <w:ilvl w:val="0"/>
+          <w:numId w:val="1"/>
+        </w:numPr>
         <w:jc w:val="both"/>
         <w:ind w:left="480"/>
         <w:spacing w:before="100" w:after="240"/>
@@ -1302,6 +1720,16 @@
     </w:p>
     <w:p>
       <w:pPr>
+        <w:numPr>
+          <w:ilvl w:val="0"/>
+          <w:numId w:val="1"/>
+        </w:numPr>
+      </w:pPr>
+      <w:pPr>
+        <w:numPr>
+          <w:ilvl w:val="0"/>
+          <w:numId w:val="1"/>
+        </w:numPr>
         <w:jc w:val="both"/>
         <w:ind w:left="480"/>
         <w:spacing w:before="100" w:after="240"/>
@@ -1325,6 +1753,16 @@
     </w:p>
     <w:p>
       <w:pPr>
+        <w:numPr>
+          <w:ilvl w:val="0"/>
+          <w:numId w:val="1"/>
+        </w:numPr>
+      </w:pPr>
+      <w:pPr>
+        <w:numPr>
+          <w:ilvl w:val="0"/>
+          <w:numId w:val="1"/>
+        </w:numPr>
         <w:jc w:val="both"/>
         <w:ind w:left="480"/>
         <w:spacing w:before="100" w:after="240"/>
@@ -1348,6 +1786,16 @@
     </w:p>
     <w:p>
       <w:pPr>
+        <w:numPr>
+          <w:ilvl w:val="0"/>
+          <w:numId w:val="1"/>
+        </w:numPr>
+      </w:pPr>
+      <w:pPr>
+        <w:numPr>
+          <w:ilvl w:val="0"/>
+          <w:numId w:val="1"/>
+        </w:numPr>
         <w:jc w:val="both"/>
         <w:ind w:left="480"/>
         <w:spacing w:before="100" w:after="240"/>
@@ -1371,6 +1819,16 @@
     </w:p>
     <w:p>
       <w:pPr>
+        <w:numPr>
+          <w:ilvl w:val="0"/>
+          <w:numId w:val="1"/>
+        </w:numPr>
+      </w:pPr>
+      <w:pPr>
+        <w:numPr>
+          <w:ilvl w:val="0"/>
+          <w:numId w:val="1"/>
+        </w:numPr>
         <w:jc w:val="both"/>
         <w:ind w:left="480"/>
         <w:spacing w:before="100" w:after="240"/>
@@ -1395,13 +1853,13 @@
     <w:p>
       <w:pPr>
         <w:numPr>
-          <w:ilvl w:val="0"/>
-          <w:numId w:val="1"/>
-        </w:numPr>
-      </w:pPr>
-      <w:pPr>
-        <w:numPr>
-          <w:ilvl w:val="0"/>
+          <w:ilvl w:val="1"/>
+          <w:numId w:val="1"/>
+        </w:numPr>
+      </w:pPr>
+      <w:pPr>
+        <w:numPr>
+          <w:ilvl w:val="1"/>
           <w:numId w:val="1"/>
         </w:numPr>
         <w:jc w:val="both"/>
@@ -1428,11 +1886,15 @@
     <w:p>
       <w:pPr>
         <w:numPr>
-          <w:ilvl w:val="0"/>
-          <w:numId w:val="1"/>
-        </w:numPr>
-      </w:pPr>
-      <w:pPr>
+          <w:ilvl w:val="1"/>
+          <w:numId w:val="1"/>
+        </w:numPr>
+      </w:pPr>
+      <w:pPr>
+        <w:numPr>
+          <w:ilvl w:val="0"/>
+          <w:numId w:val="1"/>
+        </w:numPr>
         <w:jc w:val="both"/>
         <w:spacing w:before="100" w:after="240"/>
       </w:pPr>
@@ -1455,6 +1917,16 @@
     </w:p>
     <w:p>
       <w:pPr>
+        <w:numPr>
+          <w:ilvl w:val="0"/>
+          <w:numId w:val="1"/>
+        </w:numPr>
+      </w:pPr>
+      <w:pPr>
+        <w:numPr>
+          <w:ilvl w:val="0"/>
+          <w:numId w:val="1"/>
+        </w:numPr>
         <w:jc w:val="both"/>
         <w:ind w:left="480"/>
         <w:spacing w:before="100" w:after="240"/>
@@ -1478,6 +1950,16 @@
     </w:p>
     <w:p>
       <w:pPr>
+        <w:numPr>
+          <w:ilvl w:val="0"/>
+          <w:numId w:val="1"/>
+        </w:numPr>
+      </w:pPr>
+      <w:pPr>
+        <w:numPr>
+          <w:ilvl w:val="0"/>
+          <w:numId w:val="1"/>
+        </w:numPr>
         <w:jc w:val="both"/>
         <w:ind w:left="480"/>
         <w:spacing w:before="100" w:after="240"/>
@@ -1501,6 +1983,16 @@
     </w:p>
     <w:p>
       <w:pPr>
+        <w:numPr>
+          <w:ilvl w:val="0"/>
+          <w:numId w:val="1"/>
+        </w:numPr>
+      </w:pPr>
+      <w:pPr>
+        <w:numPr>
+          <w:ilvl w:val="0"/>
+          <w:numId w:val="1"/>
+        </w:numPr>
         <w:jc w:val="both"/>
         <w:ind w:left="480"/>
         <w:spacing w:before="100" w:after="240"/>
@@ -1524,6 +2016,16 @@
     </w:p>
     <w:p>
       <w:pPr>
+        <w:numPr>
+          <w:ilvl w:val="0"/>
+          <w:numId w:val="1"/>
+        </w:numPr>
+      </w:pPr>
+      <w:pPr>
+        <w:numPr>
+          <w:ilvl w:val="0"/>
+          <w:numId w:val="1"/>
+        </w:numPr>
         <w:jc w:val="both"/>
         <w:ind w:left="480"/>
         <w:spacing w:before="100" w:after="240"/>
@@ -1547,6 +2049,16 @@
     </w:p>
     <w:p>
       <w:pPr>
+        <w:numPr>
+          <w:ilvl w:val="0"/>
+          <w:numId w:val="1"/>
+        </w:numPr>
+      </w:pPr>
+      <w:pPr>
+        <w:numPr>
+          <w:ilvl w:val="0"/>
+          <w:numId w:val="1"/>
+        </w:numPr>
         <w:jc w:val="both"/>
         <w:ind w:left="480"/>
         <w:spacing w:before="100" w:after="240"/>
@@ -1570,6 +2082,16 @@
     </w:p>
     <w:p>
       <w:pPr>
+        <w:numPr>
+          <w:ilvl w:val="0"/>
+          <w:numId w:val="1"/>
+        </w:numPr>
+      </w:pPr>
+      <w:pPr>
+        <w:numPr>
+          <w:ilvl w:val="0"/>
+          <w:numId w:val="1"/>
+        </w:numPr>
         <w:jc w:val="both"/>
         <w:spacing w:before="100" w:after="240"/>
       </w:pPr>
@@ -1592,6 +2114,16 @@
     </w:p>
     <w:p>
       <w:pPr>
+        <w:numPr>
+          <w:ilvl w:val="0"/>
+          <w:numId w:val="1"/>
+        </w:numPr>
+      </w:pPr>
+      <w:pPr>
+        <w:numPr>
+          <w:ilvl w:val="0"/>
+          <w:numId w:val="1"/>
+        </w:numPr>
         <w:jc w:val="both"/>
         <w:ind w:left="480"/>
         <w:spacing w:before="100" w:after="240"/>
@@ -1615,6 +2147,16 @@
     </w:p>
     <w:p>
       <w:pPr>
+        <w:numPr>
+          <w:ilvl w:val="0"/>
+          <w:numId w:val="1"/>
+        </w:numPr>
+      </w:pPr>
+      <w:pPr>
+        <w:numPr>
+          <w:ilvl w:val="0"/>
+          <w:numId w:val="1"/>
+        </w:numPr>
         <w:jc w:val="both"/>
         <w:ind w:left="480"/>
         <w:spacing w:before="100" w:after="240"/>
@@ -1642,6 +2184,12 @@
           <w:ilvl w:val="0"/>
           <w:numId w:val="1"/>
         </w:numPr>
+      </w:pPr>
+      <w:pPr>
+        <w:numPr>
+          <w:ilvl w:val="1"/>
+          <w:numId w:val="1"/>
+        </w:numPr>
         <w:jc w:val="both"/>
         <w:ind w:left="480"/>
         <w:spacing w:before="100" w:after="240"/>
@@ -1666,13 +2214,13 @@
     <w:p>
       <w:pPr>
         <w:numPr>
-          <w:ilvl w:val="0"/>
-          <w:numId w:val="1"/>
-        </w:numPr>
-      </w:pPr>
-      <w:pPr>
-        <w:numPr>
-          <w:ilvl w:val="0"/>
+          <w:ilvl w:val="1"/>
+          <w:numId w:val="1"/>
+        </w:numPr>
+      </w:pPr>
+      <w:pPr>
+        <w:numPr>
+          <w:ilvl w:val="1"/>
           <w:numId w:val="1"/>
         </w:numPr>
         <w:jc w:val="both"/>
@@ -1698,6 +2246,16 @@
     </w:p>
     <w:p>
       <w:pPr>
+        <w:numPr>
+          <w:ilvl w:val="0"/>
+          <w:numId w:val="1"/>
+        </w:numPr>
+      </w:pPr>
+      <w:pPr>
+        <w:numPr>
+          <w:ilvl w:val="0"/>
+          <w:numId w:val="1"/>
+        </w:numPr>
         <w:jc w:val="both"/>
         <w:ind w:left="480"/>
         <w:spacing w:before="100" w:after="240"/>
@@ -1721,6 +2279,10 @@
     </w:p>
     <w:p>
       <w:pPr>
+        <w:numPr>
+          <w:ilvl w:val="0"/>
+          <w:numId w:val="1"/>
+        </w:numPr>
         <w:jc w:val="both"/>
         <w:ind w:left="480"/>
         <w:spacing w:before="100" w:after="240"/>
@@ -1744,6 +2306,16 @@
     </w:p>
     <w:p>
       <w:pPr>
+        <w:numPr>
+          <w:ilvl w:val="0"/>
+          <w:numId w:val="1"/>
+        </w:numPr>
+      </w:pPr>
+      <w:pPr>
+        <w:numPr>
+          <w:ilvl w:val="0"/>
+          <w:numId w:val="1"/>
+        </w:numPr>
         <w:jc w:val="both"/>
         <w:ind w:left="480"/>
         <w:spacing w:before="100" w:after="240"/>
@@ -1768,7 +2340,7 @@
     <w:p>
       <w:pPr>
         <w:numPr>
-          <w:ilvl w:val="0"/>
+          <w:ilvl w:val="1"/>
           <w:numId w:val="1"/>
         </w:numPr>
         <w:jc w:val="both"/>
@@ -1795,13 +2367,13 @@
     <w:p>
       <w:pPr>
         <w:numPr>
-          <w:ilvl w:val="0"/>
-          <w:numId w:val="1"/>
-        </w:numPr>
-      </w:pPr>
-      <w:pPr>
-        <w:numPr>
-          <w:ilvl w:val="0"/>
+          <w:ilvl w:val="1"/>
+          <w:numId w:val="1"/>
+        </w:numPr>
+      </w:pPr>
+      <w:pPr>
+        <w:numPr>
+          <w:ilvl w:val="1"/>
           <w:numId w:val="1"/>
         </w:numPr>
         <w:jc w:val="both"/>
@@ -1826,6 +2398,16 @@
     </w:p>
     <w:p>
       <w:pPr>
+        <w:numPr>
+          <w:ilvl w:val="0"/>
+          <w:numId w:val="1"/>
+        </w:numPr>
+      </w:pPr>
+      <w:pPr>
+        <w:numPr>
+          <w:ilvl w:val="0"/>
+          <w:numId w:val="1"/>
+        </w:numPr>
         <w:jc w:val="both"/>
         <w:ind w:left="480"/>
         <w:spacing w:before="100" w:after="240"/>
@@ -1849,6 +2431,16 @@
     </w:p>
     <w:p>
       <w:pPr>
+        <w:numPr>
+          <w:ilvl w:val="0"/>
+          <w:numId w:val="1"/>
+        </w:numPr>
+      </w:pPr>
+      <w:pPr>
+        <w:numPr>
+          <w:ilvl w:val="0"/>
+          <w:numId w:val="1"/>
+        </w:numPr>
         <w:jc w:val="both"/>
         <w:ind w:left="480"/>
         <w:spacing w:before="100" w:after="240"/>
@@ -1872,6 +2464,12 @@
     </w:p>
     <w:p>
       <w:pPr>
+        <w:numPr>
+          <w:ilvl w:val="0"/>
+          <w:numId w:val="1"/>
+        </w:numPr>
+      </w:pPr>
+      <w:pPr>
         <w:jc w:val="both"/>
         <w:ind w:left="480"/>
         <w:spacing w:before="100" w:after="240"/>
@@ -1895,6 +2493,16 @@
     </w:p>
     <w:p>
       <w:pPr>
+        <w:numPr>
+          <w:ilvl w:val="0"/>
+          <w:numId w:val="1"/>
+        </w:numPr>
+      </w:pPr>
+      <w:pPr>
+        <w:numPr>
+          <w:ilvl w:val="0"/>
+          <w:numId w:val="1"/>
+        </w:numPr>
         <w:jc w:val="both"/>
         <w:ind w:left="480"/>
         <w:spacing w:before="100" w:after="240"/>
@@ -1918,6 +2526,16 @@
     </w:p>
     <w:p>
       <w:pPr>
+        <w:numPr>
+          <w:ilvl w:val="0"/>
+          <w:numId w:val="1"/>
+        </w:numPr>
+      </w:pPr>
+      <w:pPr>
+        <w:numPr>
+          <w:ilvl w:val="0"/>
+          <w:numId w:val="1"/>
+        </w:numPr>
         <w:jc w:val="both"/>
         <w:ind w:left="480"/>
         <w:spacing w:before="100" w:after="240"/>
@@ -1941,6 +2559,16 @@
     </w:p>
     <w:p>
       <w:pPr>
+        <w:numPr>
+          <w:ilvl w:val="0"/>
+          <w:numId w:val="1"/>
+        </w:numPr>
+      </w:pPr>
+      <w:pPr>
+        <w:numPr>
+          <w:ilvl w:val="0"/>
+          <w:numId w:val="1"/>
+        </w:numPr>
         <w:jc w:val="both"/>
         <w:ind w:left="480"/>
         <w:spacing w:before="100" w:after="240"/>
@@ -1964,6 +2592,12 @@
     </w:p>
     <w:p>
       <w:pPr>
+        <w:numPr>
+          <w:ilvl w:val="0"/>
+          <w:numId w:val="1"/>
+        </w:numPr>
+      </w:pPr>
+      <w:pPr>
         <w:jc w:val="both"/>
         <w:ind w:left="480"/>
         <w:spacing w:before="100" w:after="240"/>
@@ -1987,6 +2621,16 @@
     </w:p>
     <w:p>
       <w:pPr>
+        <w:numPr>
+          <w:ilvl w:val="0"/>
+          <w:numId w:val="1"/>
+        </w:numPr>
+      </w:pPr>
+      <w:pPr>
+        <w:numPr>
+          <w:ilvl w:val="0"/>
+          <w:numId w:val="1"/>
+        </w:numPr>
         <w:jc w:val="both"/>
         <w:ind w:left="480"/>
         <w:spacing w:before="100" w:after="240"/>
@@ -2010,6 +2654,16 @@
     </w:p>
     <w:p>
       <w:pPr>
+        <w:numPr>
+          <w:ilvl w:val="0"/>
+          <w:numId w:val="1"/>
+        </w:numPr>
+      </w:pPr>
+      <w:pPr>
+        <w:numPr>
+          <w:ilvl w:val="0"/>
+          <w:numId w:val="1"/>
+        </w:numPr>
         <w:jc w:val="both"/>
         <w:ind w:left="480"/>
         <w:spacing w:before="100" w:after="240"/>
@@ -2033,6 +2687,12 @@
     </w:p>
     <w:p>
       <w:pPr>
+        <w:numPr>
+          <w:ilvl w:val="0"/>
+          <w:numId w:val="1"/>
+        </w:numPr>
+      </w:pPr>
+      <w:pPr>
         <w:jc w:val="both"/>
         <w:ind w:left="480"/>
         <w:spacing w:before="100" w:after="240"/>
@@ -2056,6 +2716,16 @@
     </w:p>
     <w:p>
       <w:pPr>
+        <w:numPr>
+          <w:ilvl w:val="0"/>
+          <w:numId w:val="1"/>
+        </w:numPr>
+      </w:pPr>
+      <w:pPr>
+        <w:numPr>
+          <w:ilvl w:val="0"/>
+          <w:numId w:val="1"/>
+        </w:numPr>
         <w:jc w:val="both"/>
         <w:ind w:left="480"/>
         <w:spacing w:before="100" w:after="240"/>
@@ -2079,6 +2749,16 @@
     </w:p>
     <w:p>
       <w:pPr>
+        <w:numPr>
+          <w:ilvl w:val="0"/>
+          <w:numId w:val="1"/>
+        </w:numPr>
+      </w:pPr>
+      <w:pPr>
+        <w:numPr>
+          <w:ilvl w:val="0"/>
+          <w:numId w:val="1"/>
+        </w:numPr>
         <w:jc w:val="both"/>
         <w:ind w:left="480"/>
         <w:spacing w:before="100" w:after="240"/>
@@ -2106,6 +2786,12 @@
           <w:ilvl w:val="0"/>
           <w:numId w:val="1"/>
         </w:numPr>
+      </w:pPr>
+      <w:pPr>
+        <w:numPr>
+          <w:ilvl w:val="1"/>
+          <w:numId w:val="1"/>
+        </w:numPr>
         <w:jc w:val="both"/>
         <w:ind w:left="480"/>
         <w:spacing w:before="100" w:after="240"/>
@@ -2130,13 +2816,13 @@
     <w:p>
       <w:pPr>
         <w:numPr>
-          <w:ilvl w:val="0"/>
-          <w:numId w:val="1"/>
-        </w:numPr>
-      </w:pPr>
-      <w:pPr>
-        <w:numPr>
-          <w:ilvl w:val="0"/>
+          <w:ilvl w:val="1"/>
+          <w:numId w:val="1"/>
+        </w:numPr>
+      </w:pPr>
+      <w:pPr>
+        <w:numPr>
+          <w:ilvl w:val="1"/>
           <w:numId w:val="1"/>
         </w:numPr>
         <w:jc w:val="both"/>
@@ -2162,6 +2848,16 @@
     </w:p>
     <w:p>
       <w:pPr>
+        <w:numPr>
+          <w:ilvl w:val="0"/>
+          <w:numId w:val="1"/>
+        </w:numPr>
+      </w:pPr>
+      <w:pPr>
+        <w:numPr>
+          <w:ilvl w:val="0"/>
+          <w:numId w:val="1"/>
+        </w:numPr>
         <w:jc w:val="both"/>
         <w:ind w:left="480"/>
         <w:spacing w:before="100" w:after="240"/>
@@ -2185,6 +2881,16 @@
     </w:p>
     <w:p>
       <w:pPr>
+        <w:numPr>
+          <w:ilvl w:val="0"/>
+          <w:numId w:val="1"/>
+        </w:numPr>
+      </w:pPr>
+      <w:pPr>
+        <w:numPr>
+          <w:ilvl w:val="0"/>
+          <w:numId w:val="1"/>
+        </w:numPr>
         <w:jc w:val="both"/>
         <w:ind w:left="480"/>
         <w:spacing w:before="100" w:after="240"/>
@@ -2208,6 +2914,16 @@
     </w:p>
     <w:p>
       <w:pPr>
+        <w:numPr>
+          <w:ilvl w:val="0"/>
+          <w:numId w:val="1"/>
+        </w:numPr>
+      </w:pPr>
+      <w:pPr>
+        <w:numPr>
+          <w:ilvl w:val="0"/>
+          <w:numId w:val="1"/>
+        </w:numPr>
         <w:jc w:val="both"/>
         <w:ind w:left="480"/>
         <w:spacing w:before="100" w:after="240"/>
@@ -2231,6 +2947,10 @@
     </w:p>
     <w:p>
       <w:pPr>
+        <w:numPr>
+          <w:ilvl w:val="0"/>
+          <w:numId w:val="1"/>
+        </w:numPr>
         <w:jc w:val="both"/>
         <w:ind w:left="480"/>
         <w:spacing w:before="100" w:after="240"/>
@@ -2254,6 +2974,16 @@
     </w:p>
     <w:p>
       <w:pPr>
+        <w:numPr>
+          <w:ilvl w:val="0"/>
+          <w:numId w:val="1"/>
+        </w:numPr>
+      </w:pPr>
+      <w:pPr>
+        <w:numPr>
+          <w:ilvl w:val="0"/>
+          <w:numId w:val="1"/>
+        </w:numPr>
         <w:jc w:val="both"/>
         <w:ind w:left="480"/>
         <w:spacing w:before="100" w:after="240"/>
@@ -2277,6 +3007,16 @@
     </w:p>
     <w:p>
       <w:pPr>
+        <w:numPr>
+          <w:ilvl w:val="0"/>
+          <w:numId w:val="1"/>
+        </w:numPr>
+      </w:pPr>
+      <w:pPr>
+        <w:numPr>
+          <w:ilvl w:val="0"/>
+          <w:numId w:val="1"/>
+        </w:numPr>
         <w:jc w:val="both"/>
         <w:ind w:left="480"/>
         <w:spacing w:before="100" w:after="240"/>
@@ -2300,6 +3040,16 @@
     </w:p>
     <w:p>
       <w:pPr>
+        <w:numPr>
+          <w:ilvl w:val="0"/>
+          <w:numId w:val="1"/>
+        </w:numPr>
+      </w:pPr>
+      <w:pPr>
+        <w:numPr>
+          <w:ilvl w:val="0"/>
+          <w:numId w:val="1"/>
+        </w:numPr>
         <w:jc w:val="both"/>
         <w:ind w:left="480"/>
         <w:spacing w:before="100" w:after="240"/>
@@ -2323,6 +3073,16 @@
     </w:p>
     <w:p>
       <w:pPr>
+        <w:numPr>
+          <w:ilvl w:val="0"/>
+          <w:numId w:val="1"/>
+        </w:numPr>
+      </w:pPr>
+      <w:pPr>
+        <w:numPr>
+          <w:ilvl w:val="0"/>
+          <w:numId w:val="1"/>
+        </w:numPr>
         <w:jc w:val="both"/>
         <w:ind w:left="480"/>
         <w:spacing w:before="100" w:after="240"/>
@@ -2346,6 +3106,16 @@
     </w:p>
     <w:p>
       <w:pPr>
+        <w:numPr>
+          <w:ilvl w:val="0"/>
+          <w:numId w:val="1"/>
+        </w:numPr>
+      </w:pPr>
+      <w:pPr>
+        <w:numPr>
+          <w:ilvl w:val="0"/>
+          <w:numId w:val="1"/>
+        </w:numPr>
         <w:jc w:val="both"/>
         <w:ind w:left="480"/>
         <w:spacing w:before="100" w:after="240"/>
@@ -2369,6 +3139,16 @@
     </w:p>
     <w:p>
       <w:pPr>
+        <w:numPr>
+          <w:ilvl w:val="0"/>
+          <w:numId w:val="1"/>
+        </w:numPr>
+      </w:pPr>
+      <w:pPr>
+        <w:numPr>
+          <w:ilvl w:val="0"/>
+          <w:numId w:val="1"/>
+        </w:numPr>
         <w:jc w:val="both"/>
         <w:ind w:left="480"/>
         <w:spacing w:before="100" w:after="240"/>
@@ -2392,6 +3172,16 @@
     </w:p>
     <w:p>
       <w:pPr>
+        <w:numPr>
+          <w:ilvl w:val="0"/>
+          <w:numId w:val="1"/>
+        </w:numPr>
+      </w:pPr>
+      <w:pPr>
+        <w:numPr>
+          <w:ilvl w:val="0"/>
+          <w:numId w:val="1"/>
+        </w:numPr>
         <w:jc w:val="both"/>
         <w:ind w:left="480"/>
         <w:spacing w:before="100" w:after="240"/>
@@ -2415,6 +3205,12 @@
     </w:p>
     <w:p>
       <w:pPr>
+        <w:numPr>
+          <w:ilvl w:val="0"/>
+          <w:numId w:val="1"/>
+        </w:numPr>
+      </w:pPr>
+      <w:pPr>
         <w:jc w:val="both"/>
         <w:ind w:left="480"/>
         <w:spacing w:before="100" w:after="240"/>
@@ -2438,6 +3234,16 @@
     </w:p>
     <w:p>
       <w:pPr>
+        <w:numPr>
+          <w:ilvl w:val="0"/>
+          <w:numId w:val="1"/>
+        </w:numPr>
+      </w:pPr>
+      <w:pPr>
+        <w:numPr>
+          <w:ilvl w:val="0"/>
+          <w:numId w:val="1"/>
+        </w:numPr>
         <w:jc w:val="both"/>
         <w:ind w:left="480"/>
         <w:spacing w:before="100" w:after="240"/>
@@ -2461,6 +3267,16 @@
     </w:p>
     <w:p>
       <w:pPr>
+        <w:numPr>
+          <w:ilvl w:val="0"/>
+          <w:numId w:val="1"/>
+        </w:numPr>
+      </w:pPr>
+      <w:pPr>
+        <w:numPr>
+          <w:ilvl w:val="0"/>
+          <w:numId w:val="1"/>
+        </w:numPr>
         <w:jc w:val="both"/>
         <w:ind w:left="480"/>
         <w:spacing w:before="100" w:after="240"/>
@@ -2485,13 +3301,13 @@
     <w:p>
       <w:pPr>
         <w:numPr>
-          <w:ilvl w:val="0"/>
-          <w:numId w:val="1"/>
-        </w:numPr>
-      </w:pPr>
-      <w:pPr>
-        <w:numPr>
-          <w:ilvl w:val="0"/>
+          <w:ilvl w:val="1"/>
+          <w:numId w:val="1"/>
+        </w:numPr>
+      </w:pPr>
+      <w:pPr>
+        <w:numPr>
+          <w:ilvl w:val="1"/>
           <w:numId w:val="1"/>
         </w:numPr>
         <w:jc w:val="both"/>
@@ -2518,7 +3334,7 @@
     <w:p>
       <w:pPr>
         <w:numPr>
-          <w:ilvl w:val="0"/>
+          <w:ilvl w:val="1"/>
           <w:numId w:val="1"/>
         </w:numPr>
       </w:pPr>
@@ -2546,6 +3362,16 @@
     </w:p>
     <w:p>
       <w:pPr>
+        <w:numPr>
+          <w:ilvl w:val="0"/>
+          <w:numId w:val="1"/>
+        </w:numPr>
+      </w:pPr>
+      <w:pPr>
+        <w:numPr>
+          <w:ilvl w:val="0"/>
+          <w:numId w:val="1"/>
+        </w:numPr>
         <w:jc w:val="both"/>
         <w:ind w:left="480"/>
         <w:spacing w:before="100" w:after="240"/>
@@ -2569,6 +3395,16 @@
     </w:p>
     <w:p>
       <w:pPr>
+        <w:numPr>
+          <w:ilvl w:val="0"/>
+          <w:numId w:val="1"/>
+        </w:numPr>
+      </w:pPr>
+      <w:pPr>
+        <w:numPr>
+          <w:ilvl w:val="0"/>
+          <w:numId w:val="1"/>
+        </w:numPr>
         <w:jc w:val="both"/>
         <w:ind w:left="480"/>
         <w:spacing w:before="100" w:after="240"/>
@@ -2592,6 +3428,12 @@
     </w:p>
     <w:p>
       <w:pPr>
+        <w:numPr>
+          <w:ilvl w:val="0"/>
+          <w:numId w:val="1"/>
+        </w:numPr>
+      </w:pPr>
+      <w:pPr>
         <w:jc w:val="both"/>
         <w:ind w:left="480"/>
         <w:spacing w:before="100" w:after="240"/>
@@ -2615,6 +3457,16 @@
     </w:p>
     <w:p>
       <w:pPr>
+        <w:numPr>
+          <w:ilvl w:val="0"/>
+          <w:numId w:val="1"/>
+        </w:numPr>
+      </w:pPr>
+      <w:pPr>
+        <w:numPr>
+          <w:ilvl w:val="0"/>
+          <w:numId w:val="1"/>
+        </w:numPr>
         <w:jc w:val="both"/>
         <w:ind w:left="480"/>
         <w:spacing w:before="100" w:after="240"/>
@@ -2638,6 +3490,16 @@
     </w:p>
     <w:p>
       <w:pPr>
+        <w:numPr>
+          <w:ilvl w:val="0"/>
+          <w:numId w:val="1"/>
+        </w:numPr>
+      </w:pPr>
+      <w:pPr>
+        <w:numPr>
+          <w:ilvl w:val="0"/>
+          <w:numId w:val="1"/>
+        </w:numPr>
         <w:jc w:val="both"/>
         <w:ind w:left="480"/>
         <w:spacing w:before="100" w:after="240"/>
@@ -2661,6 +3523,12 @@
     </w:p>
     <w:p>
       <w:pPr>
+        <w:numPr>
+          <w:ilvl w:val="0"/>
+          <w:numId w:val="1"/>
+        </w:numPr>
+      </w:pPr>
+      <w:pPr>
         <w:jc w:val="both"/>
         <w:ind w:left="480"/>
         <w:spacing w:before="100" w:after="240"/>
@@ -2684,6 +3552,16 @@
     </w:p>
     <w:p>
       <w:pPr>
+        <w:numPr>
+          <w:ilvl w:val="0"/>
+          <w:numId w:val="1"/>
+        </w:numPr>
+      </w:pPr>
+      <w:pPr>
+        <w:numPr>
+          <w:ilvl w:val="0"/>
+          <w:numId w:val="1"/>
+        </w:numPr>
         <w:jc w:val="both"/>
         <w:ind w:left="480"/>
         <w:spacing w:after="240"/>
@@ -2708,6 +3586,16 @@
     </w:p>
     <w:p>
       <w:pPr>
+        <w:numPr>
+          <w:ilvl w:val="0"/>
+          <w:numId w:val="1"/>
+        </w:numPr>
+      </w:pPr>
+      <w:pPr>
+        <w:numPr>
+          <w:ilvl w:val="0"/>
+          <w:numId w:val="1"/>
+        </w:numPr>
         <w:jc w:val="both"/>
         <w:ind w:left="480"/>
         <w:spacing w:before="100" w:after="240"/>
@@ -2731,6 +3619,12 @@
     </w:p>
     <w:p>
       <w:pPr>
+        <w:numPr>
+          <w:ilvl w:val="0"/>
+          <w:numId w:val="1"/>
+        </w:numPr>
+      </w:pPr>
+      <w:pPr>
         <w:jc w:val="both"/>
         <w:ind w:left="480"/>
         <w:spacing w:before="100" w:after="240"/>
@@ -2754,6 +3648,16 @@
     </w:p>
     <w:p>
       <w:pPr>
+        <w:numPr>
+          <w:ilvl w:val="0"/>
+          <w:numId w:val="1"/>
+        </w:numPr>
+      </w:pPr>
+      <w:pPr>
+        <w:numPr>
+          <w:ilvl w:val="0"/>
+          <w:numId w:val="1"/>
+        </w:numPr>
         <w:jc w:val="both"/>
         <w:ind w:left="480"/>
         <w:spacing w:before="100" w:after="240"/>
@@ -2778,13 +3682,13 @@
     <w:p>
       <w:pPr>
         <w:numPr>
-          <w:ilvl w:val="0"/>
-          <w:numId w:val="1"/>
-        </w:numPr>
-      </w:pPr>
-      <w:pPr>
-        <w:numPr>
-          <w:ilvl w:val="0"/>
+          <w:ilvl w:val="1"/>
+          <w:numId w:val="1"/>
+        </w:numPr>
+      </w:pPr>
+      <w:pPr>
+        <w:numPr>
+          <w:ilvl w:val="1"/>
           <w:numId w:val="1"/>
         </w:numPr>
         <w:jc w:val="both"/>
@@ -2811,11 +3715,15 @@
     <w:p>
       <w:pPr>
         <w:numPr>
-          <w:ilvl w:val="0"/>
-          <w:numId w:val="1"/>
-        </w:numPr>
-      </w:pPr>
-      <w:pPr>
+          <w:ilvl w:val="1"/>
+          <w:numId w:val="1"/>
+        </w:numPr>
+      </w:pPr>
+      <w:pPr>
+        <w:numPr>
+          <w:ilvl w:val="0"/>
+          <w:numId w:val="1"/>
+        </w:numPr>
         <w:jc w:val="both"/>
         <w:ind w:left="480"/>
         <w:spacing w:before="100" w:after="240"/>
@@ -2839,6 +3747,16 @@
     </w:p>
     <w:p>
       <w:pPr>
+        <w:numPr>
+          <w:ilvl w:val="0"/>
+          <w:numId w:val="1"/>
+        </w:numPr>
+      </w:pPr>
+      <w:pPr>
+        <w:numPr>
+          <w:ilvl w:val="0"/>
+          <w:numId w:val="1"/>
+        </w:numPr>
         <w:jc w:val="both"/>
         <w:ind w:left="480"/>
         <w:spacing w:before="100" w:after="240"/>
@@ -2863,13 +3781,13 @@
     <w:p>
       <w:pPr>
         <w:numPr>
-          <w:ilvl w:val="0"/>
-          <w:numId w:val="1"/>
-        </w:numPr>
-      </w:pPr>
-      <w:pPr>
-        <w:numPr>
-          <w:ilvl w:val="0"/>
+          <w:ilvl w:val="1"/>
+          <w:numId w:val="1"/>
+        </w:numPr>
+      </w:pPr>
+      <w:pPr>
+        <w:numPr>
+          <w:ilvl w:val="1"/>
           <w:numId w:val="1"/>
         </w:numPr>
         <w:jc w:val="both"/>
@@ -2896,13 +3814,13 @@
     <w:p>
       <w:pPr>
         <w:numPr>
-          <w:ilvl w:val="0"/>
-          <w:numId w:val="1"/>
-        </w:numPr>
-      </w:pPr>
-      <w:pPr>
-        <w:numPr>
-          <w:ilvl w:val="0"/>
+          <w:ilvl w:val="1"/>
+          <w:numId w:val="1"/>
+        </w:numPr>
+      </w:pPr>
+      <w:pPr>
+        <w:numPr>
+          <w:ilvl w:val="1"/>
           <w:numId w:val="1"/>
         </w:numPr>
         <w:jc w:val="both"/>
@@ -2928,6 +3846,12 @@
     </w:p>
     <w:p>
       <w:pPr>
+        <w:numPr>
+          <w:ilvl w:val="0"/>
+          <w:numId w:val="1"/>
+        </w:numPr>
+      </w:pPr>
+      <w:pPr>
         <w:jc w:val="both"/>
         <w:ind w:left="480"/>
         <w:spacing w:before="100" w:after="240"/>
@@ -2951,6 +3875,16 @@
     </w:p>
     <w:p>
       <w:pPr>
+        <w:numPr>
+          <w:ilvl w:val="0"/>
+          <w:numId w:val="1"/>
+        </w:numPr>
+      </w:pPr>
+      <w:pPr>
+        <w:numPr>
+          <w:ilvl w:val="0"/>
+          <w:numId w:val="1"/>
+        </w:numPr>
         <w:jc w:val="both"/>
         <w:ind w:left="480"/>
         <w:spacing w:before="100" w:after="240"/>
@@ -2974,6 +3908,16 @@
     </w:p>
     <w:p>
       <w:pPr>
+        <w:numPr>
+          <w:ilvl w:val="0"/>
+          <w:numId w:val="1"/>
+        </w:numPr>
+      </w:pPr>
+      <w:pPr>
+        <w:numPr>
+          <w:ilvl w:val="0"/>
+          <w:numId w:val="1"/>
+        </w:numPr>
         <w:jc w:val="both"/>
         <w:ind w:left="480"/>
         <w:spacing w:before="100" w:after="240"/>
@@ -2997,6 +3941,16 @@
     </w:p>
     <w:p>
       <w:pPr>
+        <w:numPr>
+          <w:ilvl w:val="0"/>
+          <w:numId w:val="1"/>
+        </w:numPr>
+      </w:pPr>
+      <w:pPr>
+        <w:numPr>
+          <w:ilvl w:val="0"/>
+          <w:numId w:val="1"/>
+        </w:numPr>
         <w:jc w:val="both"/>
         <w:ind w:left="480"/>
         <w:spacing w:before="100" w:after="240"/>
@@ -3021,13 +3975,13 @@
     <w:p>
       <w:pPr>
         <w:numPr>
-          <w:ilvl w:val="0"/>
-          <w:numId w:val="1"/>
-        </w:numPr>
-      </w:pPr>
-      <w:pPr>
-        <w:numPr>
-          <w:ilvl w:val="0"/>
+          <w:ilvl w:val="1"/>
+          <w:numId w:val="1"/>
+        </w:numPr>
+      </w:pPr>
+      <w:pPr>
+        <w:numPr>
+          <w:ilvl w:val="1"/>
           <w:numId w:val="1"/>
         </w:numPr>
         <w:jc w:val="both"/>
@@ -3054,11 +4008,15 @@
     <w:p>
       <w:pPr>
         <w:numPr>
-          <w:ilvl w:val="0"/>
-          <w:numId w:val="1"/>
-        </w:numPr>
-      </w:pPr>
-      <w:pPr>
+          <w:ilvl w:val="1"/>
+          <w:numId w:val="1"/>
+        </w:numPr>
+      </w:pPr>
+      <w:pPr>
+        <w:numPr>
+          <w:ilvl w:val="0"/>
+          <w:numId w:val="1"/>
+        </w:numPr>
         <w:jc w:val="both"/>
         <w:ind w:left="480"/>
         <w:spacing w:before="100" w:after="240"/>
@@ -3082,6 +4040,16 @@
     </w:p>
     <w:p>
       <w:pPr>
+        <w:numPr>
+          <w:ilvl w:val="0"/>
+          <w:numId w:val="1"/>
+        </w:numPr>
+      </w:pPr>
+      <w:pPr>
+        <w:numPr>
+          <w:ilvl w:val="0"/>
+          <w:numId w:val="1"/>
+        </w:numPr>
         <w:jc w:val="both"/>
         <w:ind w:left="480"/>
         <w:spacing w:before="100" w:after="240"/>
@@ -3105,6 +4073,16 @@
     </w:p>
     <w:p>
       <w:pPr>
+        <w:numPr>
+          <w:ilvl w:val="0"/>
+          <w:numId w:val="1"/>
+        </w:numPr>
+      </w:pPr>
+      <w:pPr>
+        <w:numPr>
+          <w:ilvl w:val="0"/>
+          <w:numId w:val="1"/>
+        </w:numPr>
         <w:jc w:val="both"/>
         <w:ind w:left="480"/>
         <w:spacing w:before="100" w:after="240"/>
@@ -3128,6 +4106,10 @@
     </w:p>
     <w:p>
       <w:pPr>
+        <w:numPr>
+          <w:ilvl w:val="0"/>
+          <w:numId w:val="1"/>
+        </w:numPr>
         <w:jc w:val="both"/>
         <w:ind w:left="480"/>
         <w:spacing w:before="100" w:after="240"/>
@@ -3151,6 +4133,16 @@
     </w:p>
     <w:p>
       <w:pPr>
+        <w:numPr>
+          <w:ilvl w:val="0"/>
+          <w:numId w:val="1"/>
+        </w:numPr>
+      </w:pPr>
+      <w:pPr>
+        <w:numPr>
+          <w:ilvl w:val="0"/>
+          <w:numId w:val="1"/>
+        </w:numPr>
         <w:jc w:val="both"/>
         <w:ind w:left="480"/>
         <w:spacing w:before="100" w:after="240"/>
@@ -3178,6 +4170,12 @@
           <w:ilvl w:val="0"/>
           <w:numId w:val="1"/>
         </w:numPr>
+      </w:pPr>
+      <w:pPr>
+        <w:numPr>
+          <w:ilvl w:val="1"/>
+          <w:numId w:val="1"/>
+        </w:numPr>
         <w:jc w:val="both"/>
         <w:ind w:left="480"/>
         <w:spacing w:before="100" w:after="240"/>
@@ -3202,13 +4200,13 @@
     <w:p>
       <w:pPr>
         <w:numPr>
-          <w:ilvl w:val="0"/>
-          <w:numId w:val="1"/>
-        </w:numPr>
-      </w:pPr>
-      <w:pPr>
-        <w:numPr>
-          <w:ilvl w:val="0"/>
+          <w:ilvl w:val="1"/>
+          <w:numId w:val="1"/>
+        </w:numPr>
+      </w:pPr>
+      <w:pPr>
+        <w:numPr>
+          <w:ilvl w:val="1"/>
           <w:numId w:val="1"/>
         </w:numPr>
         <w:jc w:val="both"/>
@@ -3239,6 +4237,12 @@
           <w:ilvl w:val="0"/>
           <w:numId w:val="1"/>
         </w:numPr>
+      </w:pPr>
+      <w:pPr>
+        <w:numPr>
+          <w:ilvl w:val="1"/>
+          <w:numId w:val="1"/>
+        </w:numPr>
         <w:jc w:val="both"/>
         <w:ind w:left="480"/>
         <w:spacing w:before="100" w:after="240"/>
@@ -3263,13 +4267,13 @@
     <w:p>
       <w:pPr>
         <w:numPr>
-          <w:ilvl w:val="0"/>
-          <w:numId w:val="1"/>
-        </w:numPr>
-      </w:pPr>
-      <w:pPr>
-        <w:numPr>
-          <w:ilvl w:val="0"/>
+          <w:ilvl w:val="1"/>
+          <w:numId w:val="1"/>
+        </w:numPr>
+      </w:pPr>
+      <w:pPr>
+        <w:numPr>
+          <w:ilvl w:val="1"/>
           <w:numId w:val="1"/>
         </w:numPr>
         <w:jc w:val="both"/>
@@ -3295,6 +4299,16 @@
     </w:p>
     <w:p>
       <w:pPr>
+        <w:numPr>
+          <w:ilvl w:val="0"/>
+          <w:numId w:val="1"/>
+        </w:numPr>
+      </w:pPr>
+      <w:pPr>
+        <w:numPr>
+          <w:ilvl w:val="0"/>
+          <w:numId w:val="1"/>
+        </w:numPr>
         <w:jc w:val="both"/>
         <w:ind w:left="480"/>
         <w:spacing w:before="100" w:after="240"/>
@@ -3318,6 +4332,16 @@
     </w:p>
     <w:p>
       <w:pPr>
+        <w:numPr>
+          <w:ilvl w:val="0"/>
+          <w:numId w:val="1"/>
+        </w:numPr>
+      </w:pPr>
+      <w:pPr>
+        <w:numPr>
+          <w:ilvl w:val="0"/>
+          <w:numId w:val="1"/>
+        </w:numPr>
         <w:jc w:val="both"/>
         <w:ind w:left="480"/>
         <w:spacing w:before="100" w:after="240"/>
@@ -3341,6 +4365,16 @@
     </w:p>
     <w:p>
       <w:pPr>
+        <w:numPr>
+          <w:ilvl w:val="0"/>
+          <w:numId w:val="1"/>
+        </w:numPr>
+      </w:pPr>
+      <w:pPr>
+        <w:numPr>
+          <w:ilvl w:val="0"/>
+          <w:numId w:val="1"/>
+        </w:numPr>
         <w:jc w:val="both"/>
         <w:ind w:left="480"/>
         <w:spacing w:after="240"/>
@@ -3364,6 +4398,16 @@
     </w:p>
     <w:p>
       <w:pPr>
+        <w:numPr>
+          <w:ilvl w:val="0"/>
+          <w:numId w:val="1"/>
+        </w:numPr>
+      </w:pPr>
+      <w:pPr>
+        <w:numPr>
+          <w:ilvl w:val="0"/>
+          <w:numId w:val="1"/>
+        </w:numPr>
         <w:jc w:val="both"/>
         <w:ind w:left="480"/>
         <w:spacing w:after="240"/>
@@ -3387,6 +4431,16 @@
     </w:p>
     <w:p>
       <w:pPr>
+        <w:numPr>
+          <w:ilvl w:val="0"/>
+          <w:numId w:val="1"/>
+        </w:numPr>
+      </w:pPr>
+      <w:pPr>
+        <w:numPr>
+          <w:ilvl w:val="0"/>
+          <w:numId w:val="1"/>
+        </w:numPr>
         <w:jc w:val="both"/>
         <w:ind w:left="480"/>
         <w:spacing w:after="240"/>
@@ -3410,6 +4464,16 @@
     </w:p>
     <w:p>
       <w:pPr>
+        <w:numPr>
+          <w:ilvl w:val="0"/>
+          <w:numId w:val="1"/>
+        </w:numPr>
+      </w:pPr>
+      <w:pPr>
+        <w:numPr>
+          <w:ilvl w:val="0"/>
+          <w:numId w:val="1"/>
+        </w:numPr>
         <w:jc w:val="both"/>
         <w:ind w:left="480"/>
         <w:spacing w:after="240"/>
@@ -3433,6 +4497,16 @@
     </w:p>
     <w:p>
       <w:pPr>
+        <w:numPr>
+          <w:ilvl w:val="0"/>
+          <w:numId w:val="1"/>
+        </w:numPr>
+      </w:pPr>
+      <w:pPr>
+        <w:numPr>
+          <w:ilvl w:val="0"/>
+          <w:numId w:val="1"/>
+        </w:numPr>
         <w:jc w:val="both"/>
         <w:ind w:left="480"/>
         <w:spacing w:after="240"/>
@@ -3518,6 +4592,16 @@
     </w:p>
     <w:p>
       <w:pPr>
+        <w:numPr>
+          <w:ilvl w:val="0"/>
+          <w:numId w:val="1"/>
+        </w:numPr>
+      </w:pPr>
+      <w:pPr>
+        <w:numPr>
+          <w:ilvl w:val="0"/>
+          <w:numId w:val="1"/>
+        </w:numPr>
         <w:jc w:val="both"/>
         <w:ind w:left="480"/>
         <w:spacing w:after="240"/>
@@ -3541,6 +4625,16 @@
     </w:p>
     <w:p>
       <w:pPr>
+        <w:numPr>
+          <w:ilvl w:val="0"/>
+          <w:numId w:val="1"/>
+        </w:numPr>
+      </w:pPr>
+      <w:pPr>
+        <w:numPr>
+          <w:ilvl w:val="0"/>
+          <w:numId w:val="1"/>
+        </w:numPr>
         <w:jc w:val="both"/>
         <w:ind w:left="480"/>
         <w:spacing w:after="240"/>
@@ -3564,6 +4658,16 @@
     </w:p>
     <w:p>
       <w:pPr>
+        <w:numPr>
+          <w:ilvl w:val="0"/>
+          <w:numId w:val="1"/>
+        </w:numPr>
+      </w:pPr>
+      <w:pPr>
+        <w:numPr>
+          <w:ilvl w:val="0"/>
+          <w:numId w:val="1"/>
+        </w:numPr>
         <w:jc w:val="both"/>
         <w:ind w:left="480"/>
         <w:spacing w:after="240"/>
@@ -3587,6 +4691,16 @@
     </w:p>
     <w:p>
       <w:pPr>
+        <w:numPr>
+          <w:ilvl w:val="0"/>
+          <w:numId w:val="1"/>
+        </w:numPr>
+      </w:pPr>
+      <w:pPr>
+        <w:numPr>
+          <w:ilvl w:val="0"/>
+          <w:numId w:val="1"/>
+        </w:numPr>
         <w:jc w:val="both"/>
         <w:ind w:left="480"/>
         <w:spacing w:after="240"/>
@@ -3610,6 +4724,16 @@
     </w:p>
     <w:p>
       <w:pPr>
+        <w:numPr>
+          <w:ilvl w:val="0"/>
+          <w:numId w:val="1"/>
+        </w:numPr>
+      </w:pPr>
+      <w:pPr>
+        <w:numPr>
+          <w:ilvl w:val="0"/>
+          <w:numId w:val="1"/>
+        </w:numPr>
         <w:jc w:val="both"/>
         <w:ind w:left="480"/>
         <w:spacing w:after="240"/>
@@ -3633,6 +4757,16 @@
     </w:p>
     <w:p>
       <w:pPr>
+        <w:numPr>
+          <w:ilvl w:val="0"/>
+          <w:numId w:val="1"/>
+        </w:numPr>
+      </w:pPr>
+      <w:pPr>
+        <w:numPr>
+          <w:ilvl w:val="0"/>
+          <w:numId w:val="1"/>
+        </w:numPr>
         <w:jc w:val="both"/>
         <w:ind w:left="480"/>
         <w:spacing w:after="240"/>
@@ -3660,6 +4794,12 @@
           <w:ilvl w:val="0"/>
           <w:numId w:val="1"/>
         </w:numPr>
+      </w:pPr>
+      <w:pPr>
+        <w:numPr>
+          <w:ilvl w:val="1"/>
+          <w:numId w:val="1"/>
+        </w:numPr>
         <w:jc w:val="both"/>
         <w:ind w:left="480"/>
         <w:spacing w:after="240"/>
@@ -3684,13 +4824,13 @@
     <w:p>
       <w:pPr>
         <w:numPr>
-          <w:ilvl w:val="0"/>
-          <w:numId w:val="1"/>
-        </w:numPr>
-      </w:pPr>
-      <w:pPr>
-        <w:numPr>
-          <w:ilvl w:val="0"/>
+          <w:ilvl w:val="1"/>
+          <w:numId w:val="1"/>
+        </w:numPr>
+      </w:pPr>
+      <w:pPr>
+        <w:numPr>
+          <w:ilvl w:val="1"/>
           <w:numId w:val="1"/>
         </w:numPr>
         <w:jc w:val="both"/>
@@ -3717,13 +4857,13 @@
     <w:p>
       <w:pPr>
         <w:numPr>
-          <w:ilvl w:val="0"/>
-          <w:numId w:val="1"/>
-        </w:numPr>
-      </w:pPr>
-      <w:pPr>
-        <w:numPr>
-          <w:ilvl w:val="0"/>
+          <w:ilvl w:val="1"/>
+          <w:numId w:val="1"/>
+        </w:numPr>
+      </w:pPr>
+      <w:pPr>
+        <w:numPr>
+          <w:ilvl w:val="1"/>
           <w:numId w:val="1"/>
         </w:numPr>
         <w:jc w:val="both"/>
@@ -3750,11 +4890,15 @@
     <w:p>
       <w:pPr>
         <w:numPr>
-          <w:ilvl w:val="0"/>
-          <w:numId w:val="1"/>
-        </w:numPr>
-      </w:pPr>
-      <w:pPr>
+          <w:ilvl w:val="1"/>
+          <w:numId w:val="1"/>
+        </w:numPr>
+      </w:pPr>
+      <w:pPr>
+        <w:numPr>
+          <w:ilvl w:val="1"/>
+          <w:numId w:val="1"/>
+        </w:numPr>
         <w:jc w:val="both"/>
         <w:ind w:left="480"/>
         <w:spacing w:after="240"/>
@@ -3778,6 +4922,16 @@
     </w:p>
     <w:p>
       <w:pPr>
+        <w:numPr>
+          <w:ilvl w:val="0"/>
+          <w:numId w:val="1"/>
+        </w:numPr>
+      </w:pPr>
+      <w:pPr>
+        <w:numPr>
+          <w:ilvl w:val="0"/>
+          <w:numId w:val="1"/>
+        </w:numPr>
         <w:jc w:val="both"/>
         <w:ind w:left="480"/>
         <w:spacing w:after="240"/>
@@ -3802,13 +4956,13 @@
     <w:p>
       <w:pPr>
         <w:numPr>
-          <w:ilvl w:val="0"/>
-          <w:numId w:val="1"/>
-        </w:numPr>
-      </w:pPr>
-      <w:pPr>
-        <w:numPr>
-          <w:ilvl w:val="0"/>
+          <w:ilvl w:val="1"/>
+          <w:numId w:val="1"/>
+        </w:numPr>
+      </w:pPr>
+      <w:pPr>
+        <w:numPr>
+          <w:ilvl w:val="1"/>
           <w:numId w:val="1"/>
         </w:numPr>
         <w:jc w:val="both"/>
@@ -3835,11 +4989,15 @@
     <w:p>
       <w:pPr>
         <w:numPr>
-          <w:ilvl w:val="0"/>
-          <w:numId w:val="1"/>
-        </w:numPr>
-      </w:pPr>
-      <w:pPr>
+          <w:ilvl w:val="1"/>
+          <w:numId w:val="1"/>
+        </w:numPr>
+      </w:pPr>
+      <w:pPr>
+        <w:numPr>
+          <w:ilvl w:val="0"/>
+          <w:numId w:val="1"/>
+        </w:numPr>
         <w:jc w:val="both"/>
         <w:ind w:left="480"/>
         <w:spacing w:after="240"/>
@@ -3864,13 +5022,13 @@
     <w:p>
       <w:pPr>
         <w:numPr>
-          <w:ilvl w:val="0"/>
-          <w:numId w:val="1"/>
-        </w:numPr>
-      </w:pPr>
-      <w:pPr>
-        <w:numPr>
-          <w:ilvl w:val="0"/>
+          <w:ilvl w:val="1"/>
+          <w:numId w:val="1"/>
+        </w:numPr>
+      </w:pPr>
+      <w:pPr>
+        <w:numPr>
+          <w:ilvl w:val="1"/>
           <w:numId w:val="1"/>
         </w:numPr>
         <w:jc w:val="both"/>
@@ -3897,13 +5055,13 @@
     <w:p>
       <w:pPr>
         <w:numPr>
-          <w:ilvl w:val="0"/>
-          <w:numId w:val="1"/>
-        </w:numPr>
-      </w:pPr>
-      <w:pPr>
-        <w:numPr>
-          <w:ilvl w:val="0"/>
+          <w:ilvl w:val="1"/>
+          <w:numId w:val="1"/>
+        </w:numPr>
+      </w:pPr>
+      <w:pPr>
+        <w:numPr>
+          <w:ilvl w:val="1"/>
           <w:numId w:val="1"/>
         </w:numPr>
         <w:jc w:val="both"/>
@@ -3929,6 +5087,10 @@
     </w:p>
     <w:p>
       <w:pPr>
+        <w:numPr>
+          <w:ilvl w:val="0"/>
+          <w:numId w:val="1"/>
+        </w:numPr>
         <w:jc w:val="both"/>
         <w:ind w:left="480"/>
         <w:spacing w:after="240"/>
@@ -3952,6 +5114,12 @@
     </w:p>
     <w:p>
       <w:pPr>
+        <w:numPr>
+          <w:ilvl w:val="0"/>
+          <w:numId w:val="1"/>
+        </w:numPr>
+      </w:pPr>
+      <w:pPr>
         <w:jc w:val="both"/>
         <w:ind w:left="480"/>
         <w:spacing w:after="240"/>
@@ -3975,6 +5143,16 @@
     </w:p>
     <w:p>
       <w:pPr>
+        <w:numPr>
+          <w:ilvl w:val="0"/>
+          <w:numId w:val="1"/>
+        </w:numPr>
+      </w:pPr>
+      <w:pPr>
+        <w:numPr>
+          <w:ilvl w:val="0"/>
+          <w:numId w:val="1"/>
+        </w:numPr>
         <w:jc w:val="both"/>
         <w:ind w:left="480"/>
         <w:spacing w:after="240"/>
@@ -3998,6 +5176,16 @@
     </w:p>
     <w:p>
       <w:pPr>
+        <w:numPr>
+          <w:ilvl w:val="0"/>
+          <w:numId w:val="1"/>
+        </w:numPr>
+      </w:pPr>
+      <w:pPr>
+        <w:numPr>
+          <w:ilvl w:val="0"/>
+          <w:numId w:val="1"/>
+        </w:numPr>
         <w:jc w:val="both"/>
         <w:ind w:left="480"/>
         <w:spacing w:after="240"/>
@@ -4020,6 +5208,12 @@
       </w:r>
     </w:p>
     <w:p>
+      <w:pPr>
+        <w:numPr>
+          <w:ilvl w:val="0"/>
+          <w:numId w:val="1"/>
+        </w:numPr>
+      </w:pPr>
       <w:pPr>
         <w:jc w:val="both"/>
         <w:ind w:left="480"/>

</xml_diff>